<commit_message>
Completed the Reflective Journal October month 2
And uploaded to moodle for grading… feeling pumped
</commit_message>
<xml_diff>
--- a/Documentation/Reflective Journals/Reflective Journal_x13112406_Month2.docx
+++ b/Documentation/Reflective Journals/Reflective Journal_x13112406_Month2.docx
@@ -7,287 +7,449 @@
         <w:pStyle w:val="Title"/>
       </w:pPr>
       <w:r>
-        <w:t xml:space="preserve">Reflective Journal </w:t>
-      </w:r>
-      <w:r>
-        <w:t>2</w:t>
-      </w:r>
-      <w:r>
+        <w:t xml:space="preserve">Reflective Journal 2 </w:t>
+      </w:r>
+    </w:p>
+    <w:p>
+      <w:pPr>
+        <w:pStyle w:val="Title"/>
+      </w:pPr>
+      <w:r>
+        <w:t>[4</w:t>
+      </w:r>
+      <w:r>
+        <w:rPr>
+          <w:vertAlign w:val="superscript"/>
+        </w:rPr>
+        <w:t>th</w:t>
+      </w:r>
+      <w:r>
+        <w:t xml:space="preserve"> Year]</w:t>
+      </w:r>
+    </w:p>
+    <w:p>
+      <w:pPr>
+        <w:rPr>
+          <w:sz w:val="28"/>
+          <w:szCs w:val="28"/>
+        </w:rPr>
+      </w:pPr>
+      <w:r>
+        <w:rPr>
+          <w:b/>
+          <w:sz w:val="28"/>
+          <w:szCs w:val="28"/>
+        </w:rPr>
+        <w:t>Student name:</w:t>
+      </w:r>
+      <w:r>
+        <w:rPr>
+          <w:sz w:val="28"/>
+          <w:szCs w:val="28"/>
+        </w:rPr>
+        <w:t xml:space="preserve"> Navjot Singh Virk</w:t>
+      </w:r>
+    </w:p>
+    <w:p>
+      <w:pPr>
+        <w:rPr>
+          <w:sz w:val="28"/>
+          <w:szCs w:val="28"/>
+        </w:rPr>
+      </w:pPr>
+      <w:r>
+        <w:rPr>
+          <w:b/>
+          <w:sz w:val="28"/>
+          <w:szCs w:val="28"/>
+        </w:rPr>
+        <w:t>Student number:</w:t>
+      </w:r>
+      <w:r>
+        <w:rPr>
+          <w:sz w:val="28"/>
+          <w:szCs w:val="28"/>
+        </w:rPr>
+        <w:t xml:space="preserve"> x13112406</w:t>
+      </w:r>
+    </w:p>
+    <w:p>
+      <w:pPr>
+        <w:rPr>
+          <w:sz w:val="28"/>
+          <w:szCs w:val="28"/>
+        </w:rPr>
+      </w:pPr>
+      <w:r>
+        <w:rPr>
+          <w:b/>
+          <w:sz w:val="28"/>
+          <w:szCs w:val="28"/>
+        </w:rPr>
+        <w:t>Programme:</w:t>
+      </w:r>
+      <w:r>
+        <w:rPr>
+          <w:sz w:val="28"/>
+          <w:szCs w:val="28"/>
+        </w:rPr>
+        <w:t xml:space="preserve"> BSc. Hons in Computing (Software Development)</w:t>
+      </w:r>
+    </w:p>
+    <w:p>
+      <w:pPr>
+        <w:rPr>
+          <w:sz w:val="28"/>
+          <w:szCs w:val="28"/>
+        </w:rPr>
+      </w:pPr>
+      <w:r>
+        <w:rPr>
+          <w:b/>
+          <w:sz w:val="28"/>
+          <w:szCs w:val="28"/>
+        </w:rPr>
+        <w:t>Month:</w:t>
+      </w:r>
+      <w:r>
+        <w:rPr>
+          <w:sz w:val="28"/>
+          <w:szCs w:val="28"/>
+        </w:rPr>
         <w:t xml:space="preserve"> </w:t>
       </w:r>
-    </w:p>
-    <w:p>
-      <w:pPr>
-        <w:pStyle w:val="Title"/>
-      </w:pPr>
-      <w:r>
-        <w:t>[4</w:t>
-      </w:r>
-      <w:r>
-        <w:rPr>
-          <w:vertAlign w:val="superscript"/>
-        </w:rPr>
-        <w:t>th</w:t>
-      </w:r>
-      <w:r>
-        <w:t xml:space="preserve"> Year]</w:t>
-      </w:r>
-    </w:p>
-    <w:p>
-      <w:pPr>
-        <w:rPr>
-          <w:sz w:val="28"/>
-          <w:szCs w:val="28"/>
-        </w:rPr>
-      </w:pPr>
-      <w:r>
-        <w:rPr>
-          <w:b/>
-          <w:sz w:val="28"/>
-          <w:szCs w:val="28"/>
-        </w:rPr>
-        <w:t>Student name:</w:t>
-      </w:r>
-      <w:r>
-        <w:rPr>
-          <w:sz w:val="28"/>
-          <w:szCs w:val="28"/>
-        </w:rPr>
-        <w:t xml:space="preserve"> Navjot Singh Virk</w:t>
-      </w:r>
-    </w:p>
-    <w:p>
-      <w:pPr>
-        <w:rPr>
-          <w:sz w:val="28"/>
-          <w:szCs w:val="28"/>
-        </w:rPr>
-      </w:pPr>
-      <w:r>
-        <w:rPr>
-          <w:b/>
-          <w:sz w:val="28"/>
-          <w:szCs w:val="28"/>
-        </w:rPr>
-        <w:t>Student number:</w:t>
-      </w:r>
-      <w:r>
-        <w:rPr>
-          <w:sz w:val="28"/>
-          <w:szCs w:val="28"/>
-        </w:rPr>
-        <w:t xml:space="preserve"> x13112406</w:t>
-      </w:r>
-    </w:p>
-    <w:p>
-      <w:pPr>
-        <w:rPr>
-          <w:sz w:val="28"/>
-          <w:szCs w:val="28"/>
-        </w:rPr>
-      </w:pPr>
-      <w:r>
-        <w:rPr>
-          <w:b/>
-          <w:sz w:val="28"/>
-          <w:szCs w:val="28"/>
-        </w:rPr>
-        <w:t>Programme:</w:t>
-      </w:r>
-      <w:r>
-        <w:rPr>
-          <w:sz w:val="28"/>
-          <w:szCs w:val="28"/>
-        </w:rPr>
-        <w:t xml:space="preserve"> BSc. </w:t>
-      </w:r>
-      <w:proofErr w:type="spellStart"/>
-      <w:r>
-        <w:rPr>
-          <w:sz w:val="28"/>
-          <w:szCs w:val="28"/>
-        </w:rPr>
-        <w:t>Hons</w:t>
-      </w:r>
-      <w:proofErr w:type="spellEnd"/>
-      <w:r>
-        <w:rPr>
-          <w:sz w:val="28"/>
-          <w:szCs w:val="28"/>
-        </w:rPr>
-        <w:t xml:space="preserve"> in Computing (Software Development)</w:t>
-      </w:r>
-    </w:p>
-    <w:p>
-      <w:pPr>
-        <w:rPr>
-          <w:sz w:val="28"/>
-          <w:szCs w:val="28"/>
-        </w:rPr>
-      </w:pPr>
-      <w:r>
-        <w:rPr>
-          <w:b/>
-          <w:sz w:val="28"/>
-          <w:szCs w:val="28"/>
-        </w:rPr>
-        <w:t>Month:</w:t>
-      </w:r>
-      <w:r>
-        <w:rPr>
-          <w:sz w:val="28"/>
-          <w:szCs w:val="28"/>
-        </w:rPr>
-        <w:t xml:space="preserve"> </w:t>
-      </w:r>
-      <w:r>
-        <w:rPr>
-          <w:sz w:val="28"/>
-          <w:szCs w:val="28"/>
-        </w:rPr>
-        <w:t xml:space="preserve">Oct/Nov </w:t>
-      </w:r>
-      <w:r>
-        <w:rPr>
-          <w:sz w:val="28"/>
-          <w:szCs w:val="28"/>
-        </w:rPr>
-        <w:t>2016</w:t>
-      </w:r>
-    </w:p>
-    <w:p/>
-    <w:p>
-      <w:pPr>
-        <w:pStyle w:val="Heading1"/>
-      </w:pPr>
-      <w:r>
-        <w:t>Introduction</w:t>
-      </w:r>
-    </w:p>
-    <w:p>
-      <w:pPr>
-        <w:pStyle w:val="Heading1"/>
-      </w:pPr>
-      <w:r>
-        <w:t xml:space="preserve">First month </w:t>
-      </w:r>
-      <w:r>
-        <w:t>10</w:t>
-      </w:r>
-      <w:r>
-        <w:rPr>
-          <w:vertAlign w:val="superscript"/>
-        </w:rPr>
-        <w:t>th</w:t>
-      </w:r>
-      <w:r>
-        <w:t xml:space="preserve"> Oct to 4</w:t>
-      </w:r>
-      <w:r>
-        <w:rPr>
-          <w:vertAlign w:val="superscript"/>
-        </w:rPr>
-        <w:t>th</w:t>
-      </w:r>
-      <w:r>
-        <w:t xml:space="preserve"> Nov</w:t>
-      </w:r>
-    </w:p>
-    <w:p/>
-    <w:p>
-      <w:pPr>
-        <w:rPr>
-          <w:b/>
-        </w:rPr>
-      </w:pPr>
-      <w:r>
-        <w:rPr>
-          <w:b/>
-        </w:rPr>
-        <w:t>Week 4</w:t>
-      </w:r>
-      <w:r>
-        <w:rPr>
-          <w:b/>
-        </w:rPr>
-        <w:t xml:space="preserve"> (</w:t>
-      </w:r>
-      <w:r>
-        <w:rPr>
-          <w:b/>
-        </w:rPr>
-        <w:t>10</w:t>
-      </w:r>
-      <w:r>
-        <w:rPr>
-          <w:b/>
-          <w:vertAlign w:val="superscript"/>
-        </w:rPr>
-        <w:t>th</w:t>
-      </w:r>
-      <w:r>
-        <w:rPr>
-          <w:b/>
-        </w:rPr>
-        <w:t xml:space="preserve"> Oct</w:t>
-      </w:r>
-      <w:r>
-        <w:rPr>
-          <w:b/>
-        </w:rPr>
-        <w:t xml:space="preserve"> </w:t>
-      </w:r>
-      <w:r>
-        <w:rPr>
-          <w:b/>
-        </w:rPr>
-        <w:t xml:space="preserve">- </w:t>
-      </w:r>
-      <w:r>
-        <w:rPr>
-          <w:b/>
-        </w:rPr>
-        <w:t>14</w:t>
-      </w:r>
-      <w:r>
-        <w:rPr>
-          <w:b/>
-          <w:vertAlign w:val="superscript"/>
-        </w:rPr>
-        <w:t>th</w:t>
-      </w:r>
-      <w:r>
-        <w:rPr>
-          <w:b/>
-        </w:rPr>
-        <w:t xml:space="preserve"> Oct</w:t>
-      </w:r>
-      <w:r>
-        <w:rPr>
-          <w:b/>
-        </w:rPr>
-        <w:t>)</w:t>
-      </w:r>
-    </w:p>
-    <w:p>
-      <w:pPr>
-        <w:rPr>
-          <w:b/>
-        </w:rPr>
-      </w:pPr>
+      <w:r>
+        <w:rPr>
+          <w:sz w:val="28"/>
+          <w:szCs w:val="28"/>
+        </w:rPr>
+        <w:t>Oct/Nov</w:t>
+      </w:r>
+      <w:r>
+        <w:rPr>
+          <w:sz w:val="28"/>
+          <w:szCs w:val="28"/>
+        </w:rPr>
+        <w:t>ember</w:t>
+      </w:r>
       <w:bookmarkStart w:id="0" w:name="_GoBack"/>
       <w:bookmarkEnd w:id="0"/>
-    </w:p>
-    <w:p>
-      <w:pPr>
-        <w:rPr>
-          <w:b/>
-        </w:rPr>
-      </w:pPr>
-      <w:r>
-        <w:rPr>
-          <w:b/>
-        </w:rPr>
+      <w:r>
+        <w:rPr>
+          <w:sz w:val="28"/>
+          <w:szCs w:val="28"/>
+        </w:rPr>
+        <w:t xml:space="preserve"> </w:t>
+      </w:r>
+      <w:r>
+        <w:rPr>
+          <w:sz w:val="28"/>
+          <w:szCs w:val="28"/>
+        </w:rPr>
+        <w:t>2016</w:t>
+      </w:r>
+    </w:p>
+    <w:p>
+      <w:pPr>
+        <w:rPr>
+          <w:sz w:val="28"/>
+          <w:szCs w:val="28"/>
+        </w:rPr>
+      </w:pPr>
+      <w:r>
+        <w:rPr>
+          <w:b/>
+          <w:sz w:val="28"/>
+          <w:szCs w:val="28"/>
+        </w:rPr>
+        <w:t>Project Name:</w:t>
+      </w:r>
+      <w:r>
+        <w:rPr>
+          <w:sz w:val="28"/>
+          <w:szCs w:val="28"/>
+        </w:rPr>
+        <w:t xml:space="preserve"> Room Assistant </w:t>
+      </w:r>
+    </w:p>
+    <w:p>
+      <w:pPr>
+        <w:rPr>
+          <w:sz w:val="28"/>
+          <w:szCs w:val="28"/>
+        </w:rPr>
+      </w:pPr>
+      <w:r>
+        <w:rPr>
+          <w:b/>
+          <w:sz w:val="28"/>
+          <w:szCs w:val="28"/>
+        </w:rPr>
+        <w:t>Github:</w:t>
+      </w:r>
+      <w:r>
+        <w:rPr>
+          <w:sz w:val="28"/>
+          <w:szCs w:val="28"/>
+        </w:rPr>
+        <w:t xml:space="preserve"> </w:t>
+      </w:r>
+      <w:hyperlink r:id="rId4" w:history="1">
+        <w:r>
+          <w:rPr>
+            <w:rStyle w:val="Hyperlink"/>
+            <w:sz w:val="28"/>
+            <w:szCs w:val="28"/>
+          </w:rPr>
+          <w:t>https://github.com/Virksaabnavjot/RoomAssistant</w:t>
+        </w:r>
+      </w:hyperlink>
+    </w:p>
+    <w:p>
+      <w:pPr>
+        <w:rPr>
+          <w:sz w:val="28"/>
+          <w:szCs w:val="28"/>
+        </w:rPr>
+      </w:pPr>
+      <w:r>
+        <w:rPr>
+          <w:sz w:val="28"/>
+          <w:szCs w:val="28"/>
+        </w:rPr>
+        <w:t>Project Type: iOS Application</w:t>
+      </w:r>
+    </w:p>
+    <w:p>
+      <w:pPr>
+        <w:pStyle w:val="Heading1"/>
+      </w:pPr>
+      <w:r>
+        <w:t>Introduction</w:t>
+      </w:r>
+    </w:p>
+    <w:p>
+      <w:r>
+        <w:t>Last month</w:t>
+      </w:r>
+      <w:r>
+        <w:t xml:space="preserve"> every student </w:t>
+      </w:r>
+      <w:r>
+        <w:t xml:space="preserve">presented </w:t>
+      </w:r>
+      <w:r>
+        <w:t xml:space="preserve">their </w:t>
+      </w:r>
+      <w:r>
+        <w:t>idea</w:t>
+      </w:r>
+      <w:r>
+        <w:t>s</w:t>
+      </w:r>
+      <w:r>
+        <w:t xml:space="preserve"> to a panel of teachers and this document will provide a summary of the tasks and progress I made on weekly basis in second month</w:t>
+      </w:r>
+      <w:r>
+        <w:t xml:space="preserve"> after the completion of first month</w:t>
+      </w:r>
+      <w:r>
+        <w:t xml:space="preserve"> for my software project</w:t>
+      </w:r>
+      <w:r>
+        <w:t>.</w:t>
+      </w:r>
+    </w:p>
+    <w:p>
+      <w:pPr>
+        <w:pStyle w:val="Heading1"/>
+      </w:pPr>
+      <w:r>
+        <w:t>First month 10</w:t>
+      </w:r>
+      <w:r>
+        <w:rPr>
+          <w:vertAlign w:val="superscript"/>
+        </w:rPr>
+        <w:t>th</w:t>
+      </w:r>
+      <w:r>
+        <w:t xml:space="preserve"> Oct to 4</w:t>
+      </w:r>
+      <w:r>
+        <w:rPr>
+          <w:vertAlign w:val="superscript"/>
+        </w:rPr>
+        <w:t>th</w:t>
+      </w:r>
+      <w:r>
+        <w:t xml:space="preserve"> Nov</w:t>
+      </w:r>
+    </w:p>
+    <w:p/>
+    <w:p>
+      <w:pPr>
+        <w:rPr>
+          <w:b/>
+        </w:rPr>
+      </w:pPr>
+      <w:r>
+        <w:rPr>
+          <w:b/>
+        </w:rPr>
+        <w:t>Week 4</w:t>
+      </w:r>
+      <w:r>
+        <w:rPr>
+          <w:b/>
+        </w:rPr>
+        <w:t xml:space="preserve"> (</w:t>
+      </w:r>
+      <w:r>
+        <w:rPr>
+          <w:b/>
+        </w:rPr>
+        <w:t>10</w:t>
+      </w:r>
+      <w:r>
+        <w:rPr>
+          <w:b/>
+          <w:vertAlign w:val="superscript"/>
+        </w:rPr>
+        <w:t>th</w:t>
+      </w:r>
+      <w:r>
+        <w:rPr>
+          <w:b/>
+        </w:rPr>
+        <w:t xml:space="preserve"> Oct</w:t>
+      </w:r>
+      <w:r>
+        <w:rPr>
+          <w:b/>
+        </w:rPr>
+        <w:t xml:space="preserve"> </w:t>
+      </w:r>
+      <w:r>
+        <w:rPr>
+          <w:b/>
+        </w:rPr>
+        <w:t xml:space="preserve">- </w:t>
+      </w:r>
+      <w:r>
+        <w:rPr>
+          <w:b/>
+        </w:rPr>
+        <w:t>14</w:t>
+      </w:r>
+      <w:r>
+        <w:rPr>
+          <w:b/>
+          <w:vertAlign w:val="superscript"/>
+        </w:rPr>
+        <w:t>th</w:t>
+      </w:r>
+      <w:r>
+        <w:rPr>
+          <w:b/>
+        </w:rPr>
+        <w:t xml:space="preserve"> Oct</w:t>
+      </w:r>
+      <w:r>
+        <w:rPr>
+          <w:b/>
+        </w:rPr>
+        <w:t>)</w:t>
+      </w:r>
+    </w:p>
+    <w:p>
+      <w:r>
+        <w:t xml:space="preserve">First few days of the week went nail biting waiting for the project pitch results. Then, our teacher Eamon </w:t>
+      </w:r>
+      <w:r>
+        <w:t xml:space="preserve">announced the results </w:t>
+      </w:r>
+      <w:r>
+        <w:t>in class which students got their project idea approved</w:t>
+      </w:r>
+      <w:r>
+        <w:t xml:space="preserve"> an</w:t>
+      </w:r>
+      <w:r>
+        <w:t>d which were not luck enough and</w:t>
+      </w:r>
+      <w:r>
+        <w:t xml:space="preserve"> had to select from teachers proposed ideas</w:t>
+      </w:r>
+      <w:r>
+        <w:t xml:space="preserve">. </w:t>
+      </w:r>
+    </w:p>
+    <w:p>
+      <w:pPr>
+        <w:spacing w:line="240" w:lineRule="auto"/>
+      </w:pPr>
+      <w:r>
+        <w:t xml:space="preserve">And luckily, the panel </w:t>
+      </w:r>
+      <w:r>
+        <w:t xml:space="preserve">– </w:t>
+      </w:r>
+      <w:r>
+        <w:t>Mr. Paul Stynes (Chairperson)</w:t>
+      </w:r>
+      <w:r>
+        <w:t xml:space="preserve">, </w:t>
+      </w:r>
+      <w:r>
+        <w:t>Mr. Ralf Bierig (Judge 2)</w:t>
+      </w:r>
+    </w:p>
+    <w:p>
+      <w:pPr>
+        <w:spacing w:line="240" w:lineRule="auto"/>
+      </w:pPr>
+      <w:r>
+        <w:t>Mr. Eugene McLaughlin (Judge 3)</w:t>
+      </w:r>
+    </w:p>
+    <w:p>
+      <w:r>
+        <w:t>A</w:t>
+      </w:r>
+      <w:r>
+        <w:t>pproved my project idea with 3 Y</w:t>
+      </w:r>
+      <w:r>
+        <w:t xml:space="preserve">es ticks from all 3 teachers and I felt very confident and happy about it, I felt teachers appreciated my idea and know its my responsibility towards them that I deliver well and prove myself that the idea I proposed can </w:t>
+      </w:r>
+      <w:r>
+        <w:t>be developed and will help people solve daily problems of finding rooms through my iOS application – Room Assistant.</w:t>
+      </w:r>
+    </w:p>
+    <w:p>
+      <w:r>
+        <w:t>And towards, the end of the week I started the project proposal document.</w:t>
+      </w:r>
+    </w:p>
+    <w:p>
+      <w:pPr>
+        <w:rPr>
+          <w:b/>
+        </w:rPr>
+      </w:pPr>
+    </w:p>
+    <w:p>
+      <w:pPr>
+        <w:rPr>
+          <w:b/>
+        </w:rPr>
+      </w:pPr>
+      <w:r>
+        <w:rPr>
+          <w:b/>
+        </w:rPr>
+        <w:lastRenderedPageBreak/>
         <w:t>Week 5 (17</w:t>
       </w:r>
       <w:r>
@@ -330,6 +492,63 @@
       </w:r>
     </w:p>
     <w:p>
+      <w:r>
+        <w:t>On Monday, worked on Project proposal and created a github repo for the project, for source control.</w:t>
+      </w:r>
+    </w:p>
+    <w:p>
+      <w:r>
+        <w:t xml:space="preserve">Github repository: </w:t>
+      </w:r>
+      <w:hyperlink r:id="rId5" w:history="1">
+        <w:r>
+          <w:rPr>
+            <w:rStyle w:val="Hyperlink"/>
+          </w:rPr>
+          <w:t>https://github.com/Virksaabnavjot/RoomAssistant</w:t>
+        </w:r>
+      </w:hyperlink>
+      <w:r>
+        <w:t xml:space="preserve"> </w:t>
+      </w:r>
+    </w:p>
+    <w:p>
+      <w:r>
+        <w:t>But sadly by Tuesday</w:t>
+      </w:r>
+      <w:r>
+        <w:t>,</w:t>
+      </w:r>
+      <w:r>
+        <w:t xml:space="preserve"> I felt sick and went to saw a doctor and was recommended a weeks rest and could </w:t>
+      </w:r>
+      <w:r>
+        <w:t xml:space="preserve">not </w:t>
+      </w:r>
+      <w:r>
+        <w:t>work on the proposal</w:t>
+      </w:r>
+      <w:r>
+        <w:t xml:space="preserve"> or attend college</w:t>
+      </w:r>
+      <w:r>
+        <w:t xml:space="preserve"> for the rest of the week.</w:t>
+      </w:r>
+    </w:p>
+    <w:p>
+      <w:pPr>
+        <w:rPr>
+          <w:b/>
+        </w:rPr>
+      </w:pPr>
+      <w:r>
+        <w:rPr>
+          <w:b/>
+        </w:rPr>
+        <w:t>Project proposal submission on Friday (I submitted what I finished before getting sick and informed my teacher Eamon Nolan).</w:t>
+      </w:r>
+    </w:p>
+    <w:p>
       <w:pPr>
         <w:rPr>
           <w:b/>
@@ -388,6 +607,37 @@
       </w:r>
     </w:p>
     <w:p>
+      <w:r>
+        <w:t>Felt a little healthy and again started working and completed the things that were left to finish in the project proposal.</w:t>
+      </w:r>
+    </w:p>
+    <w:p>
+      <w:r>
+        <w:t>By Wednesday, I started Requirements Specification Document and worked on it rest of the week.</w:t>
+      </w:r>
+    </w:p>
+    <w:p>
+      <w:r>
+        <w:t>And during this week, I was assigned a supervisor.</w:t>
+      </w:r>
+    </w:p>
+    <w:p>
+      <w:r>
+        <w:t xml:space="preserve">My supervisor is: Cristina Hava Muntean  (Email: </w:t>
+      </w:r>
+      <w:hyperlink r:id="rId6" w:history="1">
+        <w:r>
+          <w:rPr>
+            <w:rStyle w:val="Hyperlink"/>
+          </w:rPr>
+          <w:t>Cristina.Muntean@ncirl.ie</w:t>
+        </w:r>
+      </w:hyperlink>
+      <w:r>
+        <w:t xml:space="preserve"> )</w:t>
+      </w:r>
+    </w:p>
+    <w:p>
       <w:pPr>
         <w:rPr>
           <w:b/>
@@ -451,8 +701,106 @@
           <w:b/>
         </w:rPr>
       </w:pPr>
-    </w:p>
-    <w:p/>
+      <w:r>
+        <w:rPr>
+          <w:b/>
+        </w:rPr>
+        <w:t xml:space="preserve">Reading Week </w:t>
+      </w:r>
+    </w:p>
+    <w:p>
+      <w:r>
+        <w:t>Reading week is the week I love since first year, it allows to catch up if left behind in any module and prepare for the upcoming test</w:t>
+      </w:r>
+      <w:r>
+        <w:t>s</w:t>
+      </w:r>
+      <w:r>
+        <w:t xml:space="preserve"> and assignments.</w:t>
+      </w:r>
+    </w:p>
+    <w:p>
+      <w:r>
+        <w:t xml:space="preserve">Since, we have major CA test coming </w:t>
+      </w:r>
+      <w:r>
+        <w:t>up for Web Services and API</w:t>
+      </w:r>
+      <w:r>
+        <w:t>’s when back to college after reading week, like most of the students have been stud</w:t>
+      </w:r>
+      <w:r>
+        <w:t>y</w:t>
+      </w:r>
+      <w:r>
+        <w:t>ing for the test and also continued dedicating some time each day to requirements specification document and some research on the project.</w:t>
+      </w:r>
+    </w:p>
+    <w:p>
+      <w:pPr>
+        <w:rPr>
+          <w:b/>
+        </w:rPr>
+      </w:pPr>
+    </w:p>
+    <w:p>
+      <w:pPr>
+        <w:pStyle w:val="Heading1"/>
+      </w:pPr>
+      <w:r>
+        <w:t xml:space="preserve">My Achievements </w:t>
+      </w:r>
+    </w:p>
+    <w:p>
+      <w:r>
+        <w:t>This month was good, recovered from bad health and completed a lot of work</w:t>
+      </w:r>
+      <w:r>
+        <w:t>.</w:t>
+      </w:r>
+    </w:p>
+    <w:p>
+      <w:r>
+        <w:t xml:space="preserve">Finished the Project proposal, working on requirements specifications document and also worked hard in other modules and submitted a chess project feeling very motivated good progress happy with myself the way I am going and </w:t>
+      </w:r>
+      <w:r>
+        <w:t>hope to go the same positive path</w:t>
+      </w:r>
+      <w:r>
+        <w:t xml:space="preserve"> for the rest of the year.</w:t>
+      </w:r>
+    </w:p>
+    <w:p>
+      <w:pPr>
+        <w:pStyle w:val="Heading1"/>
+      </w:pPr>
+      <w:r>
+        <w:t>Supervisor Meeting</w:t>
+      </w:r>
+    </w:p>
+    <w:p>
+      <w:r>
+        <w:t>I have contacted my supervisor and the first meeting is due on 10 November.</w:t>
+      </w:r>
+    </w:p>
+    <w:p>
+      <w:r>
+        <w:t>Supervisor: Cristina Hava Muntean</w:t>
+      </w:r>
+    </w:p>
+    <w:p>
+      <w:r>
+        <w:t xml:space="preserve">Email: </w:t>
+      </w:r>
+      <w:hyperlink r:id="rId7" w:history="1">
+        <w:r>
+          <w:rPr>
+            <w:rStyle w:val="Hyperlink"/>
+          </w:rPr>
+          <w:t>Cristina.Muntean@ncirl.ie</w:t>
+        </w:r>
+      </w:hyperlink>
+    </w:p>
     <w:p/>
     <w:sectPr>
       <w:pgSz w:w="11900" w:h="16840"/>
@@ -978,6 +1326,17 @@
       <w:lang w:val="en-IE"/>
     </w:rPr>
   </w:style>
+  <w:style w:type="character" w:styleId="Hyperlink">
+    <w:name w:val="Hyperlink"/>
+    <w:basedOn w:val="DefaultParagraphFont"/>
+    <w:uiPriority w:val="99"/>
+    <w:unhideWhenUsed/>
+    <w:rsid w:val="00AE5576"/>
+    <w:rPr>
+      <w:color w:val="0563C1" w:themeColor="hyperlink"/>
+      <w:u w:val="single"/>
+    </w:rPr>
+  </w:style>
 </w:styles>
 </file>
 

</xml_diff>